<commit_message>
Update How to Build and Play Micro Golf 2.docx
</commit_message>
<xml_diff>
--- a/How to Build and Play Micro Golf 2.docx
+++ b/How to Build and Play Micro Golf 2.docx
@@ -142,9 +142,6 @@
       </w:r>
     </w:p>
     <w:p>
-      <w:pPr>
-        <w:ind w:firstLine="720"/>
-      </w:pPr>
       <w:r>
         <w:t>Micro Golf is a game designed for players of all ages and skill levels, and like mini</w:t>
       </w:r>
@@ -171,9 +168,6 @@
       </w:r>
     </w:p>
     <w:p>
-      <w:pPr>
-        <w:ind w:firstLine="720"/>
-      </w:pPr>
       <w:r>
         <w:t>The reason we all love to play mini-golf is because no two holes are the same</w:t>
       </w:r>
@@ -381,8 +375,12 @@
       <w:pPr>
         <w:pStyle w:val="Heading2"/>
       </w:pPr>
-      <w:r>
-        <w:lastRenderedPageBreak/>
+    </w:p>
+    <w:p>
+      <w:pPr>
+        <w:pStyle w:val="Heading2"/>
+      </w:pPr>
+      <w:r>
         <w:t>Required Materials:</w:t>
       </w:r>
     </w:p>
@@ -996,7 +994,10 @@
         </w:numPr>
       </w:pPr>
       <w:r>
-        <w:t xml:space="preserve">Glue the handle into the club head. Hot glue, epoxy, and superglue should all work well. If you are having issues getting the pencil to fit you can either drill out the </w:t>
+        <w:t>If you wish, g</w:t>
+      </w:r>
+      <w:r>
+        <w:t xml:space="preserve">lue the handle into the club head. Hot glue, epoxy, and superglue should all work well. If you are having issues getting the pencil to fit you can either drill out the </w:t>
       </w:r>
       <w:proofErr w:type="gramStart"/>
       <w:r>
@@ -1090,9 +1091,30 @@
     </w:p>
     <w:p>
       <w:pPr>
+        <w:pStyle w:val="ListParagraph"/>
+        <w:numPr>
+          <w:ilvl w:val="0"/>
+          <w:numId w:val="5"/>
+        </w:numPr>
+      </w:pPr>
+      <w:r>
+        <w:t>An inch grid mat (</w:t>
+      </w:r>
+      <w:proofErr w:type="spellStart"/>
+      <w:r>
+        <w:t>ie</w:t>
+      </w:r>
+      <w:proofErr w:type="spellEnd"/>
+      <w:r>
+        <w:t>. battle mat) is highly recommended for accurate piece placement. Draw erase marker compatible mats are useful as well to better mark player zones. If no mat is used, the boundary has inch marks for reference.</w:t>
+      </w:r>
+    </w:p>
+    <w:p>
+      <w:pPr>
         <w:pStyle w:val="Heading2"/>
       </w:pPr>
       <w:r>
+        <w:lastRenderedPageBreak/>
         <w:t>Choosing Game Mode</w:t>
       </w:r>
     </w:p>
@@ -1117,7 +1139,6 @@
         </w:numPr>
       </w:pPr>
       <w:r>
-        <w:lastRenderedPageBreak/>
         <w:t xml:space="preserve">Basic Mode: This is the simplest way to play the game and recommended for all </w:t>
       </w:r>
       <w:proofErr w:type="gramStart"/>
@@ -1279,6 +1300,12 @@
     <w:p>
       <w:pPr>
         <w:pStyle w:val="ListParagraph"/>
+        <w:ind w:left="1440"/>
+      </w:pPr>
+    </w:p>
+    <w:p>
+      <w:pPr>
+        <w:pStyle w:val="ListParagraph"/>
         <w:rPr>
           <w:b/>
         </w:rPr>
@@ -1319,7 +1346,13 @@
       </w:r>
       <w:proofErr w:type="gramEnd"/>
       <w:r>
-        <w:t xml:space="preserve"> move/rotate two pieces and take a stroke. You can move or rotate two separate pieces or move and rotate one piece (2 actions total). The buy values for each of the moves is as follows:</w:t>
+        <w:t xml:space="preserve"> move/rotate</w:t>
+      </w:r>
+      <w:r>
+        <w:t xml:space="preserve"> up to</w:t>
+      </w:r>
+      <w:r>
+        <w:t xml:space="preserve"> two pieces and take a stroke. You can move or rotate two separate pieces or move and rotate one piece (2 actions total). The buy values for each of the moves is as follows:</w:t>
       </w:r>
     </w:p>
     <w:p>
@@ -1355,7 +1388,7 @@
         </w:numPr>
       </w:pPr>
       <w:r>
-        <w:t>3 Points – Rotate and move your own piece</w:t>
+        <w:t>2 Points – Rotate somebody else’s piece</w:t>
       </w:r>
     </w:p>
     <w:p>
@@ -1367,31 +1400,7 @@
         </w:numPr>
       </w:pPr>
       <w:r>
-        <w:t>2 Points – Rotate somebody else’s piece</w:t>
-      </w:r>
-    </w:p>
-    <w:p>
-      <w:pPr>
-        <w:pStyle w:val="ListParagraph"/>
-        <w:numPr>
-          <w:ilvl w:val="1"/>
-          <w:numId w:val="8"/>
-        </w:numPr>
-      </w:pPr>
-      <w:r>
         <w:t>3 Points – Move somebody else’s piece</w:t>
-      </w:r>
-    </w:p>
-    <w:p>
-      <w:pPr>
-        <w:pStyle w:val="ListParagraph"/>
-        <w:numPr>
-          <w:ilvl w:val="1"/>
-          <w:numId w:val="8"/>
-        </w:numPr>
-      </w:pPr>
-      <w:r>
-        <w:t>5 Points – Rotate and move somebody else’s piece</w:t>
       </w:r>
     </w:p>
     <w:p>
@@ -1403,7 +1412,19 @@
         </w:numPr>
       </w:pPr>
       <w:r>
-        <w:t xml:space="preserve">After electing to move or not move any pieces then you take a stroke. On your first turn you will shoot from the T area (on your corner, the small hole). </w:t>
+        <w:t xml:space="preserve">After electing to move or not move any pieces then you take a stroke. On your first turn you will shoot from the </w:t>
+      </w:r>
+      <w:r>
+        <w:t>tee</w:t>
+      </w:r>
+      <w:r>
+        <w:t xml:space="preserve"> (</w:t>
+      </w:r>
+      <w:r>
+        <w:t>the small hole set on your corner</w:t>
+      </w:r>
+      <w:r>
+        <w:t xml:space="preserve">). </w:t>
       </w:r>
     </w:p>
     <w:p>
@@ -1413,10 +1434,159 @@
           <w:ilvl w:val="0"/>
           <w:numId w:val="8"/>
         </w:numPr>
+        <w:rPr>
+          <w:b/>
+        </w:rPr>
       </w:pPr>
       <w:r>
         <w:t>Be sure to keep track of build points and strokes for the final score</w:t>
       </w:r>
+      <w:r>
+        <w:t xml:space="preserve"> of each round</w:t>
+      </w:r>
+    </w:p>
+    <w:p>
+      <w:pPr>
+        <w:pStyle w:val="ListParagraph"/>
+        <w:rPr>
+          <w:b/>
+        </w:rPr>
+      </w:pPr>
+    </w:p>
+    <w:p>
+      <w:pPr>
+        <w:pStyle w:val="ListParagraph"/>
+        <w:rPr>
+          <w:b/>
+        </w:rPr>
+      </w:pPr>
+      <w:r>
+        <w:rPr>
+          <w:b/>
+        </w:rPr>
+        <w:t>Movement Rules</w:t>
+      </w:r>
+    </w:p>
+    <w:p>
+      <w:pPr>
+        <w:pStyle w:val="ListParagraph"/>
+        <w:numPr>
+          <w:ilvl w:val="0"/>
+          <w:numId w:val="14"/>
+        </w:numPr>
+      </w:pPr>
+      <w:r>
+        <w:t xml:space="preserve">Only triangle pieces can be moved, and you cannot move an </w:t>
+      </w:r>
+      <w:r>
+        <w:t>opponent’s</w:t>
+      </w:r>
+      <w:r>
+        <w:t xml:space="preserve"> pieces if they are still in their own zone</w:t>
+      </w:r>
+    </w:p>
+    <w:p>
+      <w:pPr>
+        <w:pStyle w:val="ListParagraph"/>
+        <w:numPr>
+          <w:ilvl w:val="0"/>
+          <w:numId w:val="14"/>
+        </w:numPr>
+      </w:pPr>
+      <w:r>
+        <w:lastRenderedPageBreak/>
+        <w:t>All t</w:t>
+      </w:r>
+      <w:r>
+        <w:t xml:space="preserve">riangles’ </w:t>
+      </w:r>
+      <w:proofErr w:type="gramStart"/>
+      <w:r>
+        <w:t>90 degree</w:t>
+      </w:r>
+      <w:proofErr w:type="gramEnd"/>
+      <w:r>
+        <w:t xml:space="preserve"> angle should line up with intersecting inch markings (perpendicular sides line up with grid lines)</w:t>
+      </w:r>
+      <w:r>
+        <w:t xml:space="preserve"> at all times.</w:t>
+      </w:r>
+    </w:p>
+    <w:p>
+      <w:pPr>
+        <w:pStyle w:val="ListParagraph"/>
+        <w:numPr>
+          <w:ilvl w:val="0"/>
+          <w:numId w:val="14"/>
+        </w:numPr>
+      </w:pPr>
+      <w:r>
+        <w:t xml:space="preserve">A movement action allows for one piece to be moved anywhere outside of opponents’ zones, while retaining the piece’s orientation. </w:t>
+      </w:r>
+    </w:p>
+    <w:p>
+      <w:pPr>
+        <w:pStyle w:val="ListParagraph"/>
+        <w:numPr>
+          <w:ilvl w:val="0"/>
+          <w:numId w:val="14"/>
+        </w:numPr>
+      </w:pPr>
+      <w:r>
+        <w:t>A rotation action allows for one piece to change its orientation according to the following:</w:t>
+      </w:r>
+    </w:p>
+    <w:p>
+      <w:pPr>
+        <w:pStyle w:val="ListParagraph"/>
+        <w:numPr>
+          <w:ilvl w:val="1"/>
+          <w:numId w:val="14"/>
+        </w:numPr>
+      </w:pPr>
+      <w:r>
+        <w:t>Right (smaller) triangles- piece must stay within its starting 2”x2” grid</w:t>
+      </w:r>
+    </w:p>
+    <w:p>
+      <w:pPr>
+        <w:pStyle w:val="ListParagraph"/>
+        <w:numPr>
+          <w:ilvl w:val="1"/>
+          <w:numId w:val="14"/>
+        </w:numPr>
+      </w:pPr>
+      <w:r>
+        <w:t xml:space="preserve">Scalene (larger) triangles – piece must be pivoted </w:t>
+      </w:r>
+      <w:r>
+        <w:t xml:space="preserve">around its </w:t>
+      </w:r>
+      <w:proofErr w:type="gramStart"/>
+      <w:r>
+        <w:t>90 degree</w:t>
+      </w:r>
+      <w:proofErr w:type="gramEnd"/>
+      <w:r>
+        <w:t xml:space="preserve"> angle</w:t>
+      </w:r>
+    </w:p>
+    <w:p>
+      <w:pPr>
+        <w:pStyle w:val="ListParagraph"/>
+        <w:numPr>
+          <w:ilvl w:val="0"/>
+          <w:numId w:val="14"/>
+        </w:numPr>
+      </w:pPr>
+      <w:r>
+        <w:t>If a piece is only half-way covering the ramp to the hole, it must still be passable by a ball (the marble).</w:t>
+      </w:r>
+    </w:p>
+    <w:p>
+      <w:pPr>
+        <w:pStyle w:val="ListParagraph"/>
+      </w:pPr>
     </w:p>
     <w:p>
       <w:pPr>
@@ -1470,7 +1640,13 @@
       </w:r>
       <w:proofErr w:type="gramEnd"/>
       <w:r>
-        <w:t xml:space="preserve"> they will be charged 1/3 of a stroke</w:t>
+        <w:t xml:space="preserve"> they will be charged 1/3 </w:t>
+      </w:r>
+      <w:r>
+        <w:t>‘</w:t>
+      </w:r>
+      <w:r>
+        <w:t>of a stroke</w:t>
       </w:r>
     </w:p>
     <w:p>
@@ -1496,6 +1672,14 @@
       <w:r>
         <w:t>The max stroke/build count per round is 30.</w:t>
       </w:r>
+      <w:r>
+        <w:t xml:space="preserve"> If two players tie, the winner is the player with the least overall number of over-30-stroke rounds, indicated by a dot for each one over their cumulative</w:t>
+      </w:r>
+      <w:bookmarkStart w:id="1" w:name="_GoBack"/>
+      <w:bookmarkEnd w:id="1"/>
+      <w:r>
+        <w:t xml:space="preserve"> score.</w:t>
+      </w:r>
     </w:p>
     <w:p>
       <w:pPr>
@@ -1513,13 +1697,25 @@
       <w:pPr>
         <w:pStyle w:val="ListParagraph"/>
       </w:pPr>
-      <w:r>
+    </w:p>
+    <w:p>
+      <w:pPr>
+        <w:pStyle w:val="ListParagraph"/>
         <w:rPr>
           <w:b/>
         </w:rPr>
-        <w:lastRenderedPageBreak/>
-        <w:t xml:space="preserve">End Game: </w:t>
-      </w:r>
+      </w:pPr>
+      <w:r>
+        <w:rPr>
+          <w:b/>
+        </w:rPr>
+        <w:t>End Game</w:t>
+      </w:r>
+    </w:p>
+    <w:p>
+      <w:pPr>
+        <w:pStyle w:val="ListParagraph"/>
+      </w:pPr>
       <w:r>
         <w:t>The game ends after the round at which 100 points is scored. Build points and stroke points are added together to get this score. The person with the lowest point total is victorious.</w:t>
       </w:r>
@@ -1552,7 +1748,15 @@
       </w:r>
       <w:proofErr w:type="gramEnd"/>
       <w:r>
-        <w:t xml:space="preserve"> move pieces, and the players are encouraged to help each other. You do not have to buy pieces but can take a maximum of 4 actions. The difference however is that you get to move twice as many pieces as a normal player. The players can all make movements before taking strokes if they wish (by deferring stroke to after other players movements). This creates a team environment and plays similar to </w:t>
+        <w:t xml:space="preserve"> move pieces, and the players are encouraged to help each other. You do not have to buy pieces but can take a maximum of 4 actions. The difference however is that you get to move twice as many pieces as a normal player. The players can all make movements before taking strokes if they wish (by deferring stroke to after other players movements). This creates a team environment and plays </w:t>
+      </w:r>
+      <w:proofErr w:type="gramStart"/>
+      <w:r>
+        <w:t>similar to</w:t>
+      </w:r>
+      <w:proofErr w:type="gramEnd"/>
+      <w:r>
+        <w:t xml:space="preserve"> </w:t>
       </w:r>
       <w:r>
         <w:t>games with a game mater (</w:t>
@@ -1562,16 +1766,9 @@
         <w:t>ie</w:t>
       </w:r>
       <w:proofErr w:type="spellEnd"/>
-      <w:proofErr w:type="gramStart"/>
-      <w:r>
-        <w:t xml:space="preserve">. </w:t>
-      </w:r>
-      <w:proofErr w:type="gramEnd"/>
-      <w:r>
-        <w:t>DM)</w:t>
-      </w:r>
-      <w:bookmarkStart w:id="1" w:name="_GoBack"/>
-      <w:bookmarkEnd w:id="1"/>
+      <w:r>
+        <w:t>. DM)</w:t>
+      </w:r>
       <w:r>
         <w:t>. The Evil genius switches after 2 rounds, with each player having a change to be the genius. The goal is to have the lowest average score as genius. This mode will likely cause a great deal of fights and test friendships. Maximums of 30 are still in play.</w:t>
       </w:r>
@@ -1610,6 +1807,7 @@
         </w:numPr>
       </w:pPr>
       <w:r>
+        <w:lastRenderedPageBreak/>
         <w:t>5 players - 1</w:t>
       </w:r>
     </w:p>
@@ -1684,6 +1882,119 @@
 <file path=word/numbering.xml><?xml version="1.0" encoding="utf-8"?>
 <w:numbering xmlns:wpc="http://schemas.microsoft.com/office/word/2010/wordprocessingCanvas" xmlns:cx="http://schemas.microsoft.com/office/drawing/2014/chartex" xmlns:cx1="http://schemas.microsoft.com/office/drawing/2015/9/8/chartex" xmlns:cx2="http://schemas.microsoft.com/office/drawing/2015/10/21/chartex" xmlns:cx3="http://schemas.microsoft.com/office/drawing/2016/5/9/chartex" xmlns:cx4="http://schemas.microsoft.com/office/drawing/2016/5/10/chartex" xmlns:cx5="http://schemas.microsoft.com/office/drawing/2016/5/11/chartex" xmlns:cx6="http://schemas.microsoft.com/office/drawing/2016/5/12/chartex" xmlns:cx7="http://schemas.microsoft.com/office/drawing/2016/5/13/chartex" xmlns:cx8="http://schemas.microsoft.com/office/drawing/2016/5/14/chartex" xmlns:mc="http://schemas.openxmlformats.org/markup-compatibility/2006" xmlns:aink="http://schemas.microsoft.com/office/drawing/2016/ink" xmlns:am3d="http://schemas.microsoft.com/office/drawing/2017/model3d" xmlns:o="urn:schemas-microsoft-com:office:office" xmlns:r="http://schemas.openxmlformats.org/officeDocument/2006/relationships" xmlns:m="http://schemas.openxmlformats.org/officeDocument/2006/math" xmlns:v="urn:schemas-microsoft-com:vml" xmlns:wp14="http://schemas.microsoft.com/office/word/2010/wordprocessingDrawing" xmlns:wp="http://schemas.openxmlformats.org/drawingml/2006/wordprocessingDrawing" xmlns:w10="urn:schemas-microsoft-com:office:word" xmlns:w="http://schemas.openxmlformats.org/wordprocessingml/2006/main" xmlns:w14="http://schemas.microsoft.com/office/word/2010/wordml" xmlns:w15="http://schemas.microsoft.com/office/word/2012/wordml" xmlns:w16cid="http://schemas.microsoft.com/office/word/2016/wordml/cid" xmlns:w16se="http://schemas.microsoft.com/office/word/2015/wordml/symex" xmlns:wpg="http://schemas.microsoft.com/office/word/2010/wordprocessingGroup" xmlns:wpi="http://schemas.microsoft.com/office/word/2010/wordprocessingInk" xmlns:wne="http://schemas.microsoft.com/office/word/2006/wordml" xmlns:wps="http://schemas.microsoft.com/office/word/2010/wordprocessingShape" mc:Ignorable="w14 w15 w16se w16cid wp14">
   <w:abstractNum w:abstractNumId="0" w15:restartNumberingAfterBreak="0">
+    <w:nsid w:val="094C66E4"/>
+    <w:multiLevelType w:val="hybridMultilevel"/>
+    <w:tmpl w:val="EC8EC4CC"/>
+    <w:lvl w:ilvl="0" w:tplc="04090001">
+      <w:start w:val="1"/>
+      <w:numFmt w:val="bullet"/>
+      <w:lvlText w:val=""/>
+      <w:lvlJc w:val="left"/>
+      <w:pPr>
+        <w:ind w:left="1080" w:hanging="360"/>
+      </w:pPr>
+      <w:rPr>
+        <w:rFonts w:ascii="Symbol" w:hAnsi="Symbol" w:hint="default"/>
+      </w:rPr>
+    </w:lvl>
+    <w:lvl w:ilvl="1" w:tplc="04090003" w:tentative="1">
+      <w:start w:val="1"/>
+      <w:numFmt w:val="bullet"/>
+      <w:lvlText w:val="o"/>
+      <w:lvlJc w:val="left"/>
+      <w:pPr>
+        <w:ind w:left="1800" w:hanging="360"/>
+      </w:pPr>
+      <w:rPr>
+        <w:rFonts w:ascii="Courier New" w:hAnsi="Courier New" w:cs="Courier New" w:hint="default"/>
+      </w:rPr>
+    </w:lvl>
+    <w:lvl w:ilvl="2" w:tplc="04090005" w:tentative="1">
+      <w:start w:val="1"/>
+      <w:numFmt w:val="bullet"/>
+      <w:lvlText w:val=""/>
+      <w:lvlJc w:val="left"/>
+      <w:pPr>
+        <w:ind w:left="2520" w:hanging="360"/>
+      </w:pPr>
+      <w:rPr>
+        <w:rFonts w:ascii="Wingdings" w:hAnsi="Wingdings" w:hint="default"/>
+      </w:rPr>
+    </w:lvl>
+    <w:lvl w:ilvl="3" w:tplc="04090001" w:tentative="1">
+      <w:start w:val="1"/>
+      <w:numFmt w:val="bullet"/>
+      <w:lvlText w:val=""/>
+      <w:lvlJc w:val="left"/>
+      <w:pPr>
+        <w:ind w:left="3240" w:hanging="360"/>
+      </w:pPr>
+      <w:rPr>
+        <w:rFonts w:ascii="Symbol" w:hAnsi="Symbol" w:hint="default"/>
+      </w:rPr>
+    </w:lvl>
+    <w:lvl w:ilvl="4" w:tplc="04090003" w:tentative="1">
+      <w:start w:val="1"/>
+      <w:numFmt w:val="bullet"/>
+      <w:lvlText w:val="o"/>
+      <w:lvlJc w:val="left"/>
+      <w:pPr>
+        <w:ind w:left="3960" w:hanging="360"/>
+      </w:pPr>
+      <w:rPr>
+        <w:rFonts w:ascii="Courier New" w:hAnsi="Courier New" w:cs="Courier New" w:hint="default"/>
+      </w:rPr>
+    </w:lvl>
+    <w:lvl w:ilvl="5" w:tplc="04090005" w:tentative="1">
+      <w:start w:val="1"/>
+      <w:numFmt w:val="bullet"/>
+      <w:lvlText w:val=""/>
+      <w:lvlJc w:val="left"/>
+      <w:pPr>
+        <w:ind w:left="4680" w:hanging="360"/>
+      </w:pPr>
+      <w:rPr>
+        <w:rFonts w:ascii="Wingdings" w:hAnsi="Wingdings" w:hint="default"/>
+      </w:rPr>
+    </w:lvl>
+    <w:lvl w:ilvl="6" w:tplc="04090001" w:tentative="1">
+      <w:start w:val="1"/>
+      <w:numFmt w:val="bullet"/>
+      <w:lvlText w:val=""/>
+      <w:lvlJc w:val="left"/>
+      <w:pPr>
+        <w:ind w:left="5400" w:hanging="360"/>
+      </w:pPr>
+      <w:rPr>
+        <w:rFonts w:ascii="Symbol" w:hAnsi="Symbol" w:hint="default"/>
+      </w:rPr>
+    </w:lvl>
+    <w:lvl w:ilvl="7" w:tplc="04090003" w:tentative="1">
+      <w:start w:val="1"/>
+      <w:numFmt w:val="bullet"/>
+      <w:lvlText w:val="o"/>
+      <w:lvlJc w:val="left"/>
+      <w:pPr>
+        <w:ind w:left="6120" w:hanging="360"/>
+      </w:pPr>
+      <w:rPr>
+        <w:rFonts w:ascii="Courier New" w:hAnsi="Courier New" w:cs="Courier New" w:hint="default"/>
+      </w:rPr>
+    </w:lvl>
+    <w:lvl w:ilvl="8" w:tplc="04090005" w:tentative="1">
+      <w:start w:val="1"/>
+      <w:numFmt w:val="bullet"/>
+      <w:lvlText w:val=""/>
+      <w:lvlJc w:val="left"/>
+      <w:pPr>
+        <w:ind w:left="6840" w:hanging="360"/>
+      </w:pPr>
+      <w:rPr>
+        <w:rFonts w:ascii="Wingdings" w:hAnsi="Wingdings" w:hint="default"/>
+      </w:rPr>
+    </w:lvl>
+  </w:abstractNum>
+  <w:abstractNum w:abstractNumId="1" w15:restartNumberingAfterBreak="0">
     <w:nsid w:val="14EC62EB"/>
     <w:multiLevelType w:val="hybridMultilevel"/>
     <w:tmpl w:val="60841B9A"/>
@@ -1769,11 +2080,11 @@
       </w:pPr>
     </w:lvl>
   </w:abstractNum>
-  <w:abstractNum w:abstractNumId="1" w15:restartNumberingAfterBreak="0">
+  <w:abstractNum w:abstractNumId="2" w15:restartNumberingAfterBreak="0">
     <w:nsid w:val="213079AB"/>
     <w:multiLevelType w:val="hybridMultilevel"/>
-    <w:tmpl w:val="69AA308C"/>
-    <w:lvl w:ilvl="0" w:tplc="0409000F">
+    <w:tmpl w:val="9ACE76D4"/>
+    <w:lvl w:ilvl="0" w:tplc="42AC1F82">
       <w:start w:val="1"/>
       <w:numFmt w:val="decimal"/>
       <w:lvlText w:val="%1."/>
@@ -1781,6 +2092,9 @@
       <w:pPr>
         <w:ind w:left="720" w:hanging="360"/>
       </w:pPr>
+      <w:rPr>
+        <w:b w:val="0"/>
+      </w:rPr>
     </w:lvl>
     <w:lvl w:ilvl="1" w:tplc="04090019">
       <w:start w:val="1"/>
@@ -1855,7 +2169,7 @@
       </w:pPr>
     </w:lvl>
   </w:abstractNum>
-  <w:abstractNum w:abstractNumId="2" w15:restartNumberingAfterBreak="0">
+  <w:abstractNum w:abstractNumId="3" w15:restartNumberingAfterBreak="0">
     <w:nsid w:val="224C0887"/>
     <w:multiLevelType w:val="hybridMultilevel"/>
     <w:tmpl w:val="B35A3866"/>
@@ -1968,7 +2282,7 @@
       </w:rPr>
     </w:lvl>
   </w:abstractNum>
-  <w:abstractNum w:abstractNumId="3" w15:restartNumberingAfterBreak="0">
+  <w:abstractNum w:abstractNumId="4" w15:restartNumberingAfterBreak="0">
     <w:nsid w:val="24033243"/>
     <w:multiLevelType w:val="hybridMultilevel"/>
     <w:tmpl w:val="FFE48450"/>
@@ -2054,7 +2368,7 @@
       </w:pPr>
     </w:lvl>
   </w:abstractNum>
-  <w:abstractNum w:abstractNumId="4" w15:restartNumberingAfterBreak="0">
+  <w:abstractNum w:abstractNumId="5" w15:restartNumberingAfterBreak="0">
     <w:nsid w:val="2C3C2837"/>
     <w:multiLevelType w:val="hybridMultilevel"/>
     <w:tmpl w:val="178E052C"/>
@@ -2140,7 +2454,7 @@
       </w:pPr>
     </w:lvl>
   </w:abstractNum>
-  <w:abstractNum w:abstractNumId="5" w15:restartNumberingAfterBreak="0">
+  <w:abstractNum w:abstractNumId="6" w15:restartNumberingAfterBreak="0">
     <w:nsid w:val="357206B2"/>
     <w:multiLevelType w:val="hybridMultilevel"/>
     <w:tmpl w:val="FA5EA756"/>
@@ -2229,7 +2543,7 @@
       </w:pPr>
     </w:lvl>
   </w:abstractNum>
-  <w:abstractNum w:abstractNumId="6" w15:restartNumberingAfterBreak="0">
+  <w:abstractNum w:abstractNumId="7" w15:restartNumberingAfterBreak="0">
     <w:nsid w:val="41A804C8"/>
     <w:multiLevelType w:val="hybridMultilevel"/>
     <w:tmpl w:val="5D1A475E"/>
@@ -2315,7 +2629,7 @@
       </w:pPr>
     </w:lvl>
   </w:abstractNum>
-  <w:abstractNum w:abstractNumId="7" w15:restartNumberingAfterBreak="0">
+  <w:abstractNum w:abstractNumId="8" w15:restartNumberingAfterBreak="0">
     <w:nsid w:val="5D1E01F1"/>
     <w:multiLevelType w:val="hybridMultilevel"/>
     <w:tmpl w:val="48F0B6E0"/>
@@ -2401,7 +2715,7 @@
       </w:pPr>
     </w:lvl>
   </w:abstractNum>
-  <w:abstractNum w:abstractNumId="8" w15:restartNumberingAfterBreak="0">
+  <w:abstractNum w:abstractNumId="9" w15:restartNumberingAfterBreak="0">
     <w:nsid w:val="5D1E0846"/>
     <w:multiLevelType w:val="hybridMultilevel"/>
     <w:tmpl w:val="FFE48450"/>
@@ -2487,7 +2801,7 @@
       </w:pPr>
     </w:lvl>
   </w:abstractNum>
-  <w:abstractNum w:abstractNumId="9" w15:restartNumberingAfterBreak="0">
+  <w:abstractNum w:abstractNumId="10" w15:restartNumberingAfterBreak="0">
     <w:nsid w:val="630F014A"/>
     <w:multiLevelType w:val="hybridMultilevel"/>
     <w:tmpl w:val="69AA308C"/>
@@ -2573,7 +2887,120 @@
       </w:pPr>
     </w:lvl>
   </w:abstractNum>
-  <w:abstractNum w:abstractNumId="10" w15:restartNumberingAfterBreak="0">
+  <w:abstractNum w:abstractNumId="11" w15:restartNumberingAfterBreak="0">
+    <w:nsid w:val="691F11D9"/>
+    <w:multiLevelType w:val="hybridMultilevel"/>
+    <w:tmpl w:val="77C66CA6"/>
+    <w:lvl w:ilvl="0" w:tplc="04090001">
+      <w:start w:val="1"/>
+      <w:numFmt w:val="bullet"/>
+      <w:lvlText w:val=""/>
+      <w:lvlJc w:val="left"/>
+      <w:pPr>
+        <w:ind w:left="720" w:hanging="360"/>
+      </w:pPr>
+      <w:rPr>
+        <w:rFonts w:ascii="Symbol" w:hAnsi="Symbol" w:hint="default"/>
+      </w:rPr>
+    </w:lvl>
+    <w:lvl w:ilvl="1" w:tplc="04090003">
+      <w:start w:val="1"/>
+      <w:numFmt w:val="bullet"/>
+      <w:lvlText w:val="o"/>
+      <w:lvlJc w:val="left"/>
+      <w:pPr>
+        <w:ind w:left="1440" w:hanging="360"/>
+      </w:pPr>
+      <w:rPr>
+        <w:rFonts w:ascii="Courier New" w:hAnsi="Courier New" w:cs="Courier New" w:hint="default"/>
+      </w:rPr>
+    </w:lvl>
+    <w:lvl w:ilvl="2" w:tplc="04090005" w:tentative="1">
+      <w:start w:val="1"/>
+      <w:numFmt w:val="bullet"/>
+      <w:lvlText w:val=""/>
+      <w:lvlJc w:val="left"/>
+      <w:pPr>
+        <w:ind w:left="2160" w:hanging="360"/>
+      </w:pPr>
+      <w:rPr>
+        <w:rFonts w:ascii="Wingdings" w:hAnsi="Wingdings" w:hint="default"/>
+      </w:rPr>
+    </w:lvl>
+    <w:lvl w:ilvl="3" w:tplc="04090001" w:tentative="1">
+      <w:start w:val="1"/>
+      <w:numFmt w:val="bullet"/>
+      <w:lvlText w:val=""/>
+      <w:lvlJc w:val="left"/>
+      <w:pPr>
+        <w:ind w:left="2880" w:hanging="360"/>
+      </w:pPr>
+      <w:rPr>
+        <w:rFonts w:ascii="Symbol" w:hAnsi="Symbol" w:hint="default"/>
+      </w:rPr>
+    </w:lvl>
+    <w:lvl w:ilvl="4" w:tplc="04090003" w:tentative="1">
+      <w:start w:val="1"/>
+      <w:numFmt w:val="bullet"/>
+      <w:lvlText w:val="o"/>
+      <w:lvlJc w:val="left"/>
+      <w:pPr>
+        <w:ind w:left="3600" w:hanging="360"/>
+      </w:pPr>
+      <w:rPr>
+        <w:rFonts w:ascii="Courier New" w:hAnsi="Courier New" w:cs="Courier New" w:hint="default"/>
+      </w:rPr>
+    </w:lvl>
+    <w:lvl w:ilvl="5" w:tplc="04090005" w:tentative="1">
+      <w:start w:val="1"/>
+      <w:numFmt w:val="bullet"/>
+      <w:lvlText w:val=""/>
+      <w:lvlJc w:val="left"/>
+      <w:pPr>
+        <w:ind w:left="4320" w:hanging="360"/>
+      </w:pPr>
+      <w:rPr>
+        <w:rFonts w:ascii="Wingdings" w:hAnsi="Wingdings" w:hint="default"/>
+      </w:rPr>
+    </w:lvl>
+    <w:lvl w:ilvl="6" w:tplc="04090001" w:tentative="1">
+      <w:start w:val="1"/>
+      <w:numFmt w:val="bullet"/>
+      <w:lvlText w:val=""/>
+      <w:lvlJc w:val="left"/>
+      <w:pPr>
+        <w:ind w:left="5040" w:hanging="360"/>
+      </w:pPr>
+      <w:rPr>
+        <w:rFonts w:ascii="Symbol" w:hAnsi="Symbol" w:hint="default"/>
+      </w:rPr>
+    </w:lvl>
+    <w:lvl w:ilvl="7" w:tplc="04090003" w:tentative="1">
+      <w:start w:val="1"/>
+      <w:numFmt w:val="bullet"/>
+      <w:lvlText w:val="o"/>
+      <w:lvlJc w:val="left"/>
+      <w:pPr>
+        <w:ind w:left="5760" w:hanging="360"/>
+      </w:pPr>
+      <w:rPr>
+        <w:rFonts w:ascii="Courier New" w:hAnsi="Courier New" w:cs="Courier New" w:hint="default"/>
+      </w:rPr>
+    </w:lvl>
+    <w:lvl w:ilvl="8" w:tplc="04090005" w:tentative="1">
+      <w:start w:val="1"/>
+      <w:numFmt w:val="bullet"/>
+      <w:lvlText w:val=""/>
+      <w:lvlJc w:val="left"/>
+      <w:pPr>
+        <w:ind w:left="6480" w:hanging="360"/>
+      </w:pPr>
+      <w:rPr>
+        <w:rFonts w:ascii="Wingdings" w:hAnsi="Wingdings" w:hint="default"/>
+      </w:rPr>
+    </w:lvl>
+  </w:abstractNum>
+  <w:abstractNum w:abstractNumId="12" w15:restartNumberingAfterBreak="0">
     <w:nsid w:val="709B3D73"/>
     <w:multiLevelType w:val="hybridMultilevel"/>
     <w:tmpl w:val="60841B9A"/>
@@ -2659,7 +3086,7 @@
       </w:pPr>
     </w:lvl>
   </w:abstractNum>
-  <w:abstractNum w:abstractNumId="11" w15:restartNumberingAfterBreak="0">
+  <w:abstractNum w:abstractNumId="13" w15:restartNumberingAfterBreak="0">
     <w:nsid w:val="7B912C16"/>
     <w:multiLevelType w:val="hybridMultilevel"/>
     <w:tmpl w:val="1DEC5704"/>
@@ -2773,39 +3200,45 @@
     </w:lvl>
   </w:abstractNum>
   <w:num w:numId="1">
+    <w:abstractNumId w:val="3"/>
+  </w:num>
+  <w:num w:numId="2">
+    <w:abstractNumId w:val="7"/>
+  </w:num>
+  <w:num w:numId="3">
+    <w:abstractNumId w:val="1"/>
+  </w:num>
+  <w:num w:numId="4">
+    <w:abstractNumId w:val="12"/>
+  </w:num>
+  <w:num w:numId="5">
+    <w:abstractNumId w:val="5"/>
+  </w:num>
+  <w:num w:numId="6">
+    <w:abstractNumId w:val="9"/>
+  </w:num>
+  <w:num w:numId="7">
+    <w:abstractNumId w:val="4"/>
+  </w:num>
+  <w:num w:numId="8">
     <w:abstractNumId w:val="2"/>
   </w:num>
-  <w:num w:numId="2">
+  <w:num w:numId="9">
+    <w:abstractNumId w:val="10"/>
+  </w:num>
+  <w:num w:numId="10">
     <w:abstractNumId w:val="6"/>
   </w:num>
-  <w:num w:numId="3">
+  <w:num w:numId="11">
+    <w:abstractNumId w:val="8"/>
+  </w:num>
+  <w:num w:numId="12">
+    <w:abstractNumId w:val="13"/>
+  </w:num>
+  <w:num w:numId="13">
     <w:abstractNumId w:val="0"/>
   </w:num>
-  <w:num w:numId="4">
-    <w:abstractNumId w:val="10"/>
-  </w:num>
-  <w:num w:numId="5">
-    <w:abstractNumId w:val="4"/>
-  </w:num>
-  <w:num w:numId="6">
-    <w:abstractNumId w:val="8"/>
-  </w:num>
-  <w:num w:numId="7">
-    <w:abstractNumId w:val="3"/>
-  </w:num>
-  <w:num w:numId="8">
-    <w:abstractNumId w:val="1"/>
-  </w:num>
-  <w:num w:numId="9">
-    <w:abstractNumId w:val="9"/>
-  </w:num>
-  <w:num w:numId="10">
-    <w:abstractNumId w:val="5"/>
-  </w:num>
-  <w:num w:numId="11">
-    <w:abstractNumId w:val="7"/>
-  </w:num>
-  <w:num w:numId="12">
+  <w:num w:numId="14">
     <w:abstractNumId w:val="11"/>
   </w:num>
 </w:numbering>

</xml_diff>